<commit_message>
updating some templates and updated code
</commit_message>
<xml_diff>
--- a/templates/PRP-02.docx
+++ b/templates/PRP-02.docx
@@ -181,11 +181,21 @@
               </w:rPr>
               <w:t xml:space="preserve"> </w:t>
             </w:r>
-            <w:fldSimple w:instr=" DOCPROPERTY  Client  \* MERGEFORMAT ">
-              <w:r>
-                <w:t>Placeholder</w:t>
-              </w:r>
-            </w:fldSimple>
+            <w:r>
+              <w:fldChar w:fldCharType="begin"/>
+            </w:r>
+            <w:r>
+              <w:instrText xml:space="preserve"> DOCPROPERTY  Client  \* MERGEFORMAT </w:instrText>
+            </w:r>
+            <w:r>
+              <w:fldChar w:fldCharType="separate"/>
+            </w:r>
+            <w:r>
+              <w:t>Placeholder</w:t>
+            </w:r>
+            <w:r>
+              <w:fldChar w:fldCharType="end"/>
+            </w:r>
           </w:p>
         </w:tc>
         <w:tc>
@@ -213,11 +223,21 @@
               </w:rPr>
               <w:t xml:space="preserve"> </w:t>
             </w:r>
-            <w:fldSimple w:instr=" DOCPROPERTY  &quot;Date completed&quot;  \* MERGEFORMAT ">
-              <w:r>
-                <w:t>9/29/2022</w:t>
-              </w:r>
-            </w:fldSimple>
+            <w:r>
+              <w:fldChar w:fldCharType="begin"/>
+            </w:r>
+            <w:r>
+              <w:instrText xml:space="preserve"> DOCPROPERTY  "Date completed"  \* MERGEFORMAT </w:instrText>
+            </w:r>
+            <w:r>
+              <w:fldChar w:fldCharType="separate"/>
+            </w:r>
+            <w:r>
+              <w:t>9/29/2022</w:t>
+            </w:r>
+            <w:r>
+              <w:fldChar w:fldCharType="end"/>
+            </w:r>
           </w:p>
         </w:tc>
       </w:tr>
@@ -257,11 +277,21 @@
               </w:rPr>
               <w:t xml:space="preserve"> </w:t>
             </w:r>
-            <w:fldSimple w:instr=" DOCPROPERTY  &quot;Project Name&quot;  \* MERGEFORMAT ">
-              <w:r>
-                <w:t>Placeholder</w:t>
-              </w:r>
-            </w:fldSimple>
+            <w:r>
+              <w:fldChar w:fldCharType="begin"/>
+            </w:r>
+            <w:r>
+              <w:instrText xml:space="preserve"> DOCPROPERTY  "Project Name"  \* MERGEFORMAT </w:instrText>
+            </w:r>
+            <w:r>
+              <w:fldChar w:fldCharType="separate"/>
+            </w:r>
+            <w:r>
+              <w:t>Placeholder</w:t>
+            </w:r>
+            <w:r>
+              <w:fldChar w:fldCharType="end"/>
+            </w:r>
           </w:p>
         </w:tc>
         <w:tc>
@@ -289,11 +319,21 @@
               </w:rPr>
               <w:t xml:space="preserve"> </w:t>
             </w:r>
-            <w:fldSimple w:instr=" DOCPROPERTY  Team  \* MERGEFORMAT ">
-              <w:r>
-                <w:t>Sales</w:t>
-              </w:r>
-            </w:fldSimple>
+            <w:r>
+              <w:fldChar w:fldCharType="begin"/>
+            </w:r>
+            <w:r>
+              <w:instrText xml:space="preserve"> DOCPROPERTY  Team  \* MERGEFORMAT </w:instrText>
+            </w:r>
+            <w:r>
+              <w:fldChar w:fldCharType="separate"/>
+            </w:r>
+            <w:r>
+              <w:t>Sales</w:t>
+            </w:r>
+            <w:r>
+              <w:fldChar w:fldCharType="end"/>
+            </w:r>
           </w:p>
         </w:tc>
       </w:tr>
@@ -333,11 +373,21 @@
               </w:rPr>
               <w:t xml:space="preserve"> </w:t>
             </w:r>
-            <w:fldSimple w:instr=" DOCPROPERTY  &quot;Project Code&quot;  \* MERGEFORMAT ">
-              <w:r>
-                <w:t>OUT-SOFT-003</w:t>
-              </w:r>
-            </w:fldSimple>
+            <w:r>
+              <w:fldChar w:fldCharType="begin"/>
+            </w:r>
+            <w:r>
+              <w:instrText xml:space="preserve"> DOCPROPERTY  "Project Code"  \* MERGEFORMAT </w:instrText>
+            </w:r>
+            <w:r>
+              <w:fldChar w:fldCharType="separate"/>
+            </w:r>
+            <w:r>
+              <w:t>OUT-SOFT-003</w:t>
+            </w:r>
+            <w:r>
+              <w:fldChar w:fldCharType="end"/>
+            </w:r>
           </w:p>
         </w:tc>
         <w:tc>
@@ -365,11 +415,21 @@
               </w:rPr>
               <w:t xml:space="preserve"> </w:t>
             </w:r>
-            <w:fldSimple w:instr=" DOCPROPERTY  &quot;Created by&quot;  \* MERGEFORMAT ">
-              <w:r>
-                <w:t>Placeholder</w:t>
-              </w:r>
-            </w:fldSimple>
+            <w:r>
+              <w:fldChar w:fldCharType="begin"/>
+            </w:r>
+            <w:r>
+              <w:instrText xml:space="preserve"> DOCPROPERTY  "Created by"  \* MERGEFORMAT </w:instrText>
+            </w:r>
+            <w:r>
+              <w:fldChar w:fldCharType="separate"/>
+            </w:r>
+            <w:r>
+              <w:t>Placeholder</w:t>
+            </w:r>
+            <w:r>
+              <w:fldChar w:fldCharType="end"/>
+            </w:r>
           </w:p>
         </w:tc>
       </w:tr>
@@ -415,11 +475,21 @@
               </w:rPr>
               <w:t xml:space="preserve">Template ID: </w:t>
             </w:r>
-            <w:fldSimple w:instr=" DOCPROPERTY  &quot;Template ID&quot;  \* MERGEFORMAT ">
-              <w:r>
-                <w:t>PRP-02</w:t>
-              </w:r>
-            </w:fldSimple>
+            <w:r>
+              <w:fldChar w:fldCharType="begin"/>
+            </w:r>
+            <w:r>
+              <w:instrText xml:space="preserve"> DOCPROPERTY  "Template ID"  \* MERGEFORMAT </w:instrText>
+            </w:r>
+            <w:r>
+              <w:fldChar w:fldCharType="separate"/>
+            </w:r>
+            <w:r>
+              <w:t>PRP-02</w:t>
+            </w:r>
+            <w:r>
+              <w:fldChar w:fldCharType="end"/>
+            </w:r>
           </w:p>
         </w:tc>
       </w:tr>
@@ -739,11 +809,21 @@
                             <w:pPr>
                               <w:pStyle w:val="CoverSubtitle"/>
                             </w:pPr>
-                            <w:fldSimple w:instr=" DOCPROPERTY  &quot;Project Name&quot;  \* MERGEFORMAT ">
-                              <w:r>
-                                <w:t>Placeholder</w:t>
-                              </w:r>
-                            </w:fldSimple>
+                            <w:r>
+                              <w:fldChar w:fldCharType="begin"/>
+                            </w:r>
+                            <w:r>
+                              <w:instrText xml:space="preserve"> DOCPROPERTY  "Project Name"  \* MERGEFORMAT </w:instrText>
+                            </w:r>
+                            <w:r>
+                              <w:fldChar w:fldCharType="separate"/>
+                            </w:r>
+                            <w:r>
+                              <w:t>Placeholder</w:t>
+                            </w:r>
+                            <w:r>
+                              <w:fldChar w:fldCharType="end"/>
+                            </w:r>
                           </w:p>
                         </w:txbxContent>
                       </wps:txbx>
@@ -771,11 +851,21 @@
                       <w:pPr>
                         <w:pStyle w:val="CoverSubtitle"/>
                       </w:pPr>
-                      <w:fldSimple w:instr=" DOCPROPERTY  &quot;Project Name&quot;  \* MERGEFORMAT ">
-                        <w:r>
-                          <w:t>Placeholder</w:t>
-                        </w:r>
-                      </w:fldSimple>
+                      <w:r>
+                        <w:fldChar w:fldCharType="begin"/>
+                      </w:r>
+                      <w:r>
+                        <w:instrText xml:space="preserve"> DOCPROPERTY  "Project Name"  \* MERGEFORMAT </w:instrText>
+                      </w:r>
+                      <w:r>
+                        <w:fldChar w:fldCharType="separate"/>
+                      </w:r>
+                      <w:r>
+                        <w:t>Placeholder</w:t>
+                      </w:r>
+                      <w:r>
+                        <w:fldChar w:fldCharType="end"/>
+                      </w:r>
                     </w:p>
                   </w:txbxContent>
                 </v:textbox>
@@ -903,7 +993,7 @@
           <w:b/>
           <w:bCs/>
         </w:rPr>
-        <w:t>Basha</w:t>
+        <w:t>Client Surname</w:t>
       </w:r>
       <w:r>
         <w:rPr>
@@ -915,38 +1005,61 @@
       <w:r>
         <w:t>,</w:t>
       </w:r>
+      <w:bookmarkEnd w:id="0"/>
     </w:p>
     <w:p>
       <w:pPr>
         <w:jc w:val="both"/>
       </w:pPr>
       <w:r>
-        <w:tab/>
-        <w:t xml:space="preserve">Kindly find our proposed list of </w:t>
-      </w:r>
-      <w:r>
-        <w:t xml:space="preserve">features and </w:t>
-      </w:r>
-      <w:r>
-        <w:t>ideas</w:t>
-      </w:r>
-      <w:r>
-        <w:t xml:space="preserve"> for the upcoming </w:t>
-      </w:r>
-      <w:fldSimple w:instr=" DOCPROPERTY  &quot;Project Name&quot;  \* MERGEFORMAT ">
-        <w:r>
-          <w:t>Placeholder</w:t>
-        </w:r>
-      </w:fldSimple>
+        <w:t>Please see our list</w:t>
+      </w:r>
+      <w:r>
+        <w:t xml:space="preserve"> below</w:t>
+      </w:r>
+      <w:r>
+        <w:t xml:space="preserve"> of suggested features and thoughts for the forthcoming</w:t>
+      </w:r>
       <w:r>
         <w:t xml:space="preserve"> </w:t>
       </w:r>
       <w:r>
-        <w:t>project.</w:t>
-      </w:r>
-      <w:bookmarkEnd w:id="0"/>
-      <w:r>
-        <w:t xml:space="preserve"> </w:t>
+        <w:rPr>
+          <w:b/>
+          <w:bCs/>
+        </w:rPr>
+        <w:fldChar w:fldCharType="begin"/>
+      </w:r>
+      <w:r>
+        <w:rPr>
+          <w:b/>
+          <w:bCs/>
+        </w:rPr>
+        <w:instrText xml:space="preserve"> DOCPROPERTY  "Project Name"  \* MERGEFORMAT </w:instrText>
+      </w:r>
+      <w:r>
+        <w:rPr>
+          <w:b/>
+          <w:bCs/>
+        </w:rPr>
+        <w:fldChar w:fldCharType="separate"/>
+      </w:r>
+      <w:r>
+        <w:rPr>
+          <w:b/>
+          <w:bCs/>
+        </w:rPr>
+        <w:t>Placeholder</w:t>
+      </w:r>
+      <w:r>
+        <w:rPr>
+          <w:b/>
+          <w:bCs/>
+        </w:rPr>
+        <w:fldChar w:fldCharType="end"/>
+      </w:r>
+      <w:r>
+        <w:t xml:space="preserve"> project.</w:t>
       </w:r>
     </w:p>
     <w:p>
@@ -954,16 +1067,7 @@
         <w:jc w:val="both"/>
       </w:pPr>
       <w:r>
-        <w:t>With your approval, we can move onto the next step</w:t>
-      </w:r>
-      <w:r>
-        <w:t>, which is the design phase</w:t>
-      </w:r>
-      <w:r>
-        <w:t xml:space="preserve">. </w:t>
-      </w:r>
-      <w:r>
-        <w:t>Please do not hesitate to contact us should you have any inquiries regarding this project or our services or the terms of payment.</w:t>
+        <w:t>We can proceed to the design process after you give us the go-ahead. Should you have any questions about this project, our services, or the payment arrangements, don't hesitate to get in touch with us.</w:t>
       </w:r>
     </w:p>
     <w:p/>

</xml_diff>